<commit_message>
Updates to Lab Guide
</commit_message>
<xml_diff>
--- a/01_Credit_Card/Lab Guide/Lab Guide - Credit Card fraud.docx
+++ b/01_Credit_Card/Lab Guide/Lab Guide - Credit Card fraud.docx
@@ -2437,7 +2437,23 @@
           <w:color w:val="C00000"/>
           <w:lang w:eastAsia="en-GB"/>
         </w:rPr>
-        <w:t>R-4.0.0-win</w:t>
+        <w:t>R-4.0.</w:t>
+      </w:r>
+      <w:r>
+        <w:rPr>
+          <w:rFonts w:ascii="Courier New" w:eastAsia="Times New Roman" w:hAnsi="Courier New" w:cs="Courier New"/>
+          <w:color w:val="C00000"/>
+          <w:lang w:eastAsia="en-GB"/>
+        </w:rPr>
+        <w:t>1</w:t>
+      </w:r>
+      <w:r>
+        <w:rPr>
+          <w:rFonts w:ascii="Courier New" w:eastAsia="Times New Roman" w:hAnsi="Courier New" w:cs="Courier New"/>
+          <w:color w:val="C00000"/>
+          <w:lang w:eastAsia="en-GB"/>
+        </w:rPr>
+        <w:t>-win</w:t>
       </w:r>
       <w:r>
         <w:rPr>

</xml_diff>